<commit_message>
changes in the report
</commit_message>
<xml_diff>
--- a/Project-3/ImanolRojasPerez_Report_Project3.docx
+++ b/Project-3/ImanolRojasPerez_Report_Project3.docx
@@ -4,11 +4,1011 @@
   <w:body>
     <w:p>
       <w:pPr>
+        <w:pStyle w:val="Ttulo"/>
+        <w:rPr>
+          <w:lang w:val="en-US"/>
+        </w:rPr>
+      </w:pPr>
+      <w:r>
+        <w:rPr>
+          <w:lang w:val="en-US"/>
+        </w:rPr>
+        <w:t>T</w:t>
+      </w:r>
+      <w:r>
+        <w:rPr>
+          <w:lang w:val="en-US"/>
+        </w:rPr>
+        <w:t>hemes on machine learning (TOML)</w:t>
+      </w:r>
+    </w:p>
+    <w:p>
+      <w:pPr>
+        <w:pStyle w:val="Subttulo"/>
+        <w:rPr>
+          <w:lang w:val="en-US"/>
+        </w:rPr>
+      </w:pPr>
+      <w:r>
+        <w:rPr>
+          <w:lang w:val="en-US"/>
+        </w:rPr>
+        <w:t>Second project</w:t>
+      </w:r>
+    </w:p>
+    <w:p>
+      <w:pPr>
+        <w:rPr>
+          <w:lang w:val="en-US"/>
+        </w:rPr>
+      </w:pPr>
+    </w:p>
+    <w:p>
+      <w:pPr>
+        <w:rPr>
+          <w:lang w:val="en-US"/>
+        </w:rPr>
+      </w:pPr>
+    </w:p>
+    <w:p>
+      <w:pPr>
+        <w:rPr>
+          <w:lang w:val="en-US"/>
+        </w:rPr>
+      </w:pPr>
+    </w:p>
+    <w:p>
+      <w:pPr>
+        <w:rPr>
+          <w:lang w:val="en-US"/>
+        </w:rPr>
+      </w:pPr>
+    </w:p>
+    <w:p>
+      <w:pPr>
+        <w:rPr>
+          <w:lang w:val="en-US"/>
+        </w:rPr>
+      </w:pPr>
+    </w:p>
+    <w:p>
+      <w:pPr>
+        <w:rPr>
+          <w:lang w:val="en-US"/>
+        </w:rPr>
+      </w:pPr>
+    </w:p>
+    <w:sdt>
+      <w:sdtPr>
+        <w:rPr>
+          <w:rFonts w:asciiTheme="minorHAnsi" w:eastAsiaTheme="minorHAnsi" w:hAnsiTheme="minorHAnsi" w:cstheme="minorBidi"/>
+          <w:color w:val="auto"/>
+          <w:sz w:val="22"/>
+          <w:szCs w:val="22"/>
+          <w:lang w:eastAsia="en-US"/>
+        </w:rPr>
+        <w:id w:val="-2032786809"/>
+        <w:docPartObj>
+          <w:docPartGallery w:val="Table of Contents"/>
+          <w:docPartUnique/>
+        </w:docPartObj>
+      </w:sdtPr>
+      <w:sdtEndPr>
+        <w:rPr>
+          <w:b/>
+          <w:bCs/>
+        </w:rPr>
+      </w:sdtEndPr>
+      <w:sdtContent>
+        <w:p>
+          <w:pPr>
+            <w:pStyle w:val="TtuloTDC"/>
+          </w:pPr>
+          <w:r>
+            <w:t>Contenido</w:t>
+          </w:r>
+        </w:p>
+        <w:p>
+          <w:pPr>
+            <w:pStyle w:val="TDC1"/>
+            <w:tabs>
+              <w:tab w:val="right" w:leader="dot" w:pos="8494"/>
+            </w:tabs>
+            <w:rPr>
+              <w:noProof/>
+            </w:rPr>
+          </w:pPr>
+          <w:r>
+            <w:fldChar w:fldCharType="begin"/>
+          </w:r>
+          <w:r>
+            <w:instrText xml:space="preserve"> TOC \o "1-3" \h \z \u </w:instrText>
+          </w:r>
+          <w:r>
+            <w:fldChar w:fldCharType="separate"/>
+          </w:r>
+          <w:hyperlink w:anchor="_Toc106305561" w:history="1">
+            <w:r>
+              <w:rPr>
+                <w:rStyle w:val="Hipervnculo"/>
+                <w:noProof/>
+              </w:rPr>
+              <w:t>Introduction</w:t>
+            </w:r>
+            <w:r>
+              <w:rPr>
+                <w:noProof/>
+                <w:webHidden/>
+              </w:rPr>
+              <w:tab/>
+            </w:r>
+            <w:r>
+              <w:rPr>
+                <w:noProof/>
+                <w:webHidden/>
+              </w:rPr>
+              <w:fldChar w:fldCharType="begin"/>
+            </w:r>
+            <w:r>
+              <w:rPr>
+                <w:noProof/>
+                <w:webHidden/>
+              </w:rPr>
+              <w:instrText xml:space="preserve"> PAGEREF _Toc106305561 \h </w:instrText>
+            </w:r>
+            <w:r>
+              <w:rPr>
+                <w:noProof/>
+                <w:webHidden/>
+              </w:rPr>
+            </w:r>
+            <w:r>
+              <w:rPr>
+                <w:noProof/>
+                <w:webHidden/>
+              </w:rPr>
+              <w:fldChar w:fldCharType="separate"/>
+            </w:r>
+            <w:r>
+              <w:rPr>
+                <w:noProof/>
+                <w:webHidden/>
+              </w:rPr>
+              <w:t>2</w:t>
+            </w:r>
+            <w:r>
+              <w:rPr>
+                <w:noProof/>
+                <w:webHidden/>
+              </w:rPr>
+              <w:fldChar w:fldCharType="end"/>
+            </w:r>
+          </w:hyperlink>
+        </w:p>
+        <w:p>
+          <w:pPr>
+            <w:pStyle w:val="TDC1"/>
+            <w:tabs>
+              <w:tab w:val="right" w:leader="dot" w:pos="8494"/>
+            </w:tabs>
+            <w:rPr>
+              <w:noProof/>
+            </w:rPr>
+          </w:pPr>
+          <w:hyperlink w:anchor="_Toc106305562" w:history="1">
+            <w:r>
+              <w:rPr>
+                <w:rStyle w:val="Hipervnculo"/>
+                <w:noProof/>
+                <w:lang w:val="en-US"/>
+              </w:rPr>
+              <w:t>Data observation and first graphs</w:t>
+            </w:r>
+            <w:r>
+              <w:rPr>
+                <w:noProof/>
+                <w:webHidden/>
+              </w:rPr>
+              <w:tab/>
+            </w:r>
+            <w:r>
+              <w:rPr>
+                <w:noProof/>
+                <w:webHidden/>
+              </w:rPr>
+              <w:fldChar w:fldCharType="begin"/>
+            </w:r>
+            <w:r>
+              <w:rPr>
+                <w:noProof/>
+                <w:webHidden/>
+              </w:rPr>
+              <w:instrText xml:space="preserve"> PAGEREF _Toc106305562 \h </w:instrText>
+            </w:r>
+            <w:r>
+              <w:rPr>
+                <w:noProof/>
+                <w:webHidden/>
+              </w:rPr>
+            </w:r>
+            <w:r>
+              <w:rPr>
+                <w:noProof/>
+                <w:webHidden/>
+              </w:rPr>
+              <w:fldChar w:fldCharType="separate"/>
+            </w:r>
+            <w:r>
+              <w:rPr>
+                <w:noProof/>
+                <w:webHidden/>
+              </w:rPr>
+              <w:t>2</w:t>
+            </w:r>
+            <w:r>
+              <w:rPr>
+                <w:noProof/>
+                <w:webHidden/>
+              </w:rPr>
+              <w:fldChar w:fldCharType="end"/>
+            </w:r>
+          </w:hyperlink>
+        </w:p>
+        <w:p>
+          <w:pPr>
+            <w:pStyle w:val="TDC1"/>
+            <w:tabs>
+              <w:tab w:val="right" w:leader="dot" w:pos="8494"/>
+            </w:tabs>
+            <w:rPr>
+              <w:noProof/>
+            </w:rPr>
+          </w:pPr>
+          <w:hyperlink w:anchor="_Toc106305563" w:history="1">
+            <w:r>
+              <w:rPr>
+                <w:rStyle w:val="Hipervnculo"/>
+                <w:noProof/>
+                <w:lang w:val="en-US"/>
+              </w:rPr>
+              <w:t>Modeling and calibration</w:t>
+            </w:r>
+            <w:r>
+              <w:rPr>
+                <w:noProof/>
+                <w:webHidden/>
+              </w:rPr>
+              <w:tab/>
+            </w:r>
+            <w:r>
+              <w:rPr>
+                <w:noProof/>
+                <w:webHidden/>
+              </w:rPr>
+              <w:fldChar w:fldCharType="begin"/>
+            </w:r>
+            <w:r>
+              <w:rPr>
+                <w:noProof/>
+                <w:webHidden/>
+              </w:rPr>
+              <w:instrText xml:space="preserve"> PAGEREF _Toc106305563 \h </w:instrText>
+            </w:r>
+            <w:r>
+              <w:rPr>
+                <w:noProof/>
+                <w:webHidden/>
+              </w:rPr>
+            </w:r>
+            <w:r>
+              <w:rPr>
+                <w:noProof/>
+                <w:webHidden/>
+              </w:rPr>
+              <w:fldChar w:fldCharType="separate"/>
+            </w:r>
+            <w:r>
+              <w:rPr>
+                <w:noProof/>
+                <w:webHidden/>
+              </w:rPr>
+              <w:t>4</w:t>
+            </w:r>
+            <w:r>
+              <w:rPr>
+                <w:noProof/>
+                <w:webHidden/>
+              </w:rPr>
+              <w:fldChar w:fldCharType="end"/>
+            </w:r>
+          </w:hyperlink>
+        </w:p>
+        <w:p>
+          <w:pPr>
+            <w:pStyle w:val="TDC2"/>
+            <w:tabs>
+              <w:tab w:val="right" w:leader="dot" w:pos="8494"/>
+            </w:tabs>
+            <w:rPr>
+              <w:noProof/>
+            </w:rPr>
+          </w:pPr>
+          <w:hyperlink w:anchor="_Toc106305564" w:history="1">
+            <w:r>
+              <w:rPr>
+                <w:rStyle w:val="Hipervnculo"/>
+                <w:noProof/>
+                <w:lang w:val="en-US"/>
+              </w:rPr>
+              <w:t>Forward Subset Selection (MLR- FSS)</w:t>
+            </w:r>
+            <w:r>
+              <w:rPr>
+                <w:noProof/>
+                <w:webHidden/>
+              </w:rPr>
+              <w:tab/>
+            </w:r>
+            <w:r>
+              <w:rPr>
+                <w:noProof/>
+                <w:webHidden/>
+              </w:rPr>
+              <w:fldChar w:fldCharType="begin"/>
+            </w:r>
+            <w:r>
+              <w:rPr>
+                <w:noProof/>
+                <w:webHidden/>
+              </w:rPr>
+              <w:instrText xml:space="preserve"> PAGEREF _Toc106305564 \h </w:instrText>
+            </w:r>
+            <w:r>
+              <w:rPr>
+                <w:noProof/>
+                <w:webHidden/>
+              </w:rPr>
+            </w:r>
+            <w:r>
+              <w:rPr>
+                <w:noProof/>
+                <w:webHidden/>
+              </w:rPr>
+              <w:fldChar w:fldCharType="separate"/>
+            </w:r>
+            <w:r>
+              <w:rPr>
+                <w:noProof/>
+                <w:webHidden/>
+              </w:rPr>
+              <w:t>4</w:t>
+            </w:r>
+            <w:r>
+              <w:rPr>
+                <w:noProof/>
+                <w:webHidden/>
+              </w:rPr>
+              <w:fldChar w:fldCharType="end"/>
+            </w:r>
+          </w:hyperlink>
+        </w:p>
+        <w:p>
+          <w:pPr>
+            <w:pStyle w:val="TDC2"/>
+            <w:tabs>
+              <w:tab w:val="right" w:leader="dot" w:pos="8494"/>
+            </w:tabs>
+            <w:rPr>
+              <w:noProof/>
+            </w:rPr>
+          </w:pPr>
+          <w:hyperlink w:anchor="_Toc106305565" w:history="1">
+            <w:r>
+              <w:rPr>
+                <w:rStyle w:val="Hipervnculo"/>
+                <w:noProof/>
+                <w:lang w:val="en-US"/>
+              </w:rPr>
+              <w:t>Ridge Regression (MLR-RR)</w:t>
+            </w:r>
+            <w:r>
+              <w:rPr>
+                <w:noProof/>
+                <w:webHidden/>
+              </w:rPr>
+              <w:tab/>
+            </w:r>
+            <w:r>
+              <w:rPr>
+                <w:noProof/>
+                <w:webHidden/>
+              </w:rPr>
+              <w:fldChar w:fldCharType="begin"/>
+            </w:r>
+            <w:r>
+              <w:rPr>
+                <w:noProof/>
+                <w:webHidden/>
+              </w:rPr>
+              <w:instrText xml:space="preserve"> PAGEREF _Toc106305565 \h </w:instrText>
+            </w:r>
+            <w:r>
+              <w:rPr>
+                <w:noProof/>
+                <w:webHidden/>
+              </w:rPr>
+            </w:r>
+            <w:r>
+              <w:rPr>
+                <w:noProof/>
+                <w:webHidden/>
+              </w:rPr>
+              <w:fldChar w:fldCharType="separate"/>
+            </w:r>
+            <w:r>
+              <w:rPr>
+                <w:noProof/>
+                <w:webHidden/>
+              </w:rPr>
+              <w:t>4</w:t>
+            </w:r>
+            <w:r>
+              <w:rPr>
+                <w:noProof/>
+                <w:webHidden/>
+              </w:rPr>
+              <w:fldChar w:fldCharType="end"/>
+            </w:r>
+          </w:hyperlink>
+        </w:p>
+        <w:p>
+          <w:pPr>
+            <w:pStyle w:val="TDC2"/>
+            <w:tabs>
+              <w:tab w:val="right" w:leader="dot" w:pos="8494"/>
+            </w:tabs>
+            <w:rPr>
+              <w:noProof/>
+            </w:rPr>
+          </w:pPr>
+          <w:hyperlink w:anchor="_Toc106305566" w:history="1">
+            <w:r>
+              <w:rPr>
+                <w:rStyle w:val="Hipervnculo"/>
+                <w:noProof/>
+                <w:lang w:val="en-US"/>
+              </w:rPr>
+              <w:t>Lasso Regression (MLR-LR)</w:t>
+            </w:r>
+            <w:r>
+              <w:rPr>
+                <w:noProof/>
+                <w:webHidden/>
+              </w:rPr>
+              <w:tab/>
+            </w:r>
+            <w:r>
+              <w:rPr>
+                <w:noProof/>
+                <w:webHidden/>
+              </w:rPr>
+              <w:fldChar w:fldCharType="begin"/>
+            </w:r>
+            <w:r>
+              <w:rPr>
+                <w:noProof/>
+                <w:webHidden/>
+              </w:rPr>
+              <w:instrText xml:space="preserve"> PAGEREF _Toc106305566 \h </w:instrText>
+            </w:r>
+            <w:r>
+              <w:rPr>
+                <w:noProof/>
+                <w:webHidden/>
+              </w:rPr>
+            </w:r>
+            <w:r>
+              <w:rPr>
+                <w:noProof/>
+                <w:webHidden/>
+              </w:rPr>
+              <w:fldChar w:fldCharType="separate"/>
+            </w:r>
+            <w:r>
+              <w:rPr>
+                <w:noProof/>
+                <w:webHidden/>
+              </w:rPr>
+              <w:t>4</w:t>
+            </w:r>
+            <w:r>
+              <w:rPr>
+                <w:noProof/>
+                <w:webHidden/>
+              </w:rPr>
+              <w:fldChar w:fldCharType="end"/>
+            </w:r>
+          </w:hyperlink>
+        </w:p>
+        <w:p>
+          <w:pPr>
+            <w:pStyle w:val="TDC2"/>
+            <w:tabs>
+              <w:tab w:val="right" w:leader="dot" w:pos="8494"/>
+            </w:tabs>
+            <w:rPr>
+              <w:noProof/>
+            </w:rPr>
+          </w:pPr>
+          <w:hyperlink w:anchor="_Toc106305567" w:history="1">
+            <w:r>
+              <w:rPr>
+                <w:rStyle w:val="Hipervnculo"/>
+                <w:noProof/>
+                <w:lang w:val="en-US"/>
+              </w:rPr>
+              <w:t>K-nearest neighbor (KNN)</w:t>
+            </w:r>
+            <w:r>
+              <w:rPr>
+                <w:noProof/>
+                <w:webHidden/>
+              </w:rPr>
+              <w:tab/>
+            </w:r>
+            <w:r>
+              <w:rPr>
+                <w:noProof/>
+                <w:webHidden/>
+              </w:rPr>
+              <w:fldChar w:fldCharType="begin"/>
+            </w:r>
+            <w:r>
+              <w:rPr>
+                <w:noProof/>
+                <w:webHidden/>
+              </w:rPr>
+              <w:instrText xml:space="preserve"> PAGEREF _Toc106305567 \h </w:instrText>
+            </w:r>
+            <w:r>
+              <w:rPr>
+                <w:noProof/>
+                <w:webHidden/>
+              </w:rPr>
+            </w:r>
+            <w:r>
+              <w:rPr>
+                <w:noProof/>
+                <w:webHidden/>
+              </w:rPr>
+              <w:fldChar w:fldCharType="separate"/>
+            </w:r>
+            <w:r>
+              <w:rPr>
+                <w:noProof/>
+                <w:webHidden/>
+              </w:rPr>
+              <w:t>4</w:t>
+            </w:r>
+            <w:r>
+              <w:rPr>
+                <w:noProof/>
+                <w:webHidden/>
+              </w:rPr>
+              <w:fldChar w:fldCharType="end"/>
+            </w:r>
+          </w:hyperlink>
+        </w:p>
+        <w:p>
+          <w:pPr>
+            <w:pStyle w:val="TDC2"/>
+            <w:tabs>
+              <w:tab w:val="right" w:leader="dot" w:pos="8494"/>
+            </w:tabs>
+            <w:rPr>
+              <w:noProof/>
+            </w:rPr>
+          </w:pPr>
+          <w:hyperlink w:anchor="_Toc106305568" w:history="1">
+            <w:r>
+              <w:rPr>
+                <w:rStyle w:val="Hipervnculo"/>
+                <w:noProof/>
+                <w:lang w:val="en-US"/>
+              </w:rPr>
+              <w:t>Kernel Ridge Regression with RBF kernel</w:t>
+            </w:r>
+            <w:r>
+              <w:rPr>
+                <w:noProof/>
+                <w:webHidden/>
+              </w:rPr>
+              <w:tab/>
+            </w:r>
+            <w:r>
+              <w:rPr>
+                <w:noProof/>
+                <w:webHidden/>
+              </w:rPr>
+              <w:fldChar w:fldCharType="begin"/>
+            </w:r>
+            <w:r>
+              <w:rPr>
+                <w:noProof/>
+                <w:webHidden/>
+              </w:rPr>
+              <w:instrText xml:space="preserve"> PAGEREF _Toc106305568 \h </w:instrText>
+            </w:r>
+            <w:r>
+              <w:rPr>
+                <w:noProof/>
+                <w:webHidden/>
+              </w:rPr>
+            </w:r>
+            <w:r>
+              <w:rPr>
+                <w:noProof/>
+                <w:webHidden/>
+              </w:rPr>
+              <w:fldChar w:fldCharType="separate"/>
+            </w:r>
+            <w:r>
+              <w:rPr>
+                <w:noProof/>
+                <w:webHidden/>
+              </w:rPr>
+              <w:t>4</w:t>
+            </w:r>
+            <w:r>
+              <w:rPr>
+                <w:noProof/>
+                <w:webHidden/>
+              </w:rPr>
+              <w:fldChar w:fldCharType="end"/>
+            </w:r>
+          </w:hyperlink>
+        </w:p>
+        <w:p>
+          <w:pPr>
+            <w:pStyle w:val="TDC2"/>
+            <w:tabs>
+              <w:tab w:val="right" w:leader="dot" w:pos="8494"/>
+            </w:tabs>
+            <w:rPr>
+              <w:noProof/>
+            </w:rPr>
+          </w:pPr>
+          <w:hyperlink w:anchor="_Toc106305569" w:history="1">
+            <w:r>
+              <w:rPr>
+                <w:rStyle w:val="Hipervnculo"/>
+                <w:noProof/>
+                <w:lang w:val="en-US"/>
+              </w:rPr>
+              <w:t>Random Forest (RF)</w:t>
+            </w:r>
+            <w:r>
+              <w:rPr>
+                <w:noProof/>
+                <w:webHidden/>
+              </w:rPr>
+              <w:tab/>
+            </w:r>
+            <w:r>
+              <w:rPr>
+                <w:noProof/>
+                <w:webHidden/>
+              </w:rPr>
+              <w:fldChar w:fldCharType="begin"/>
+            </w:r>
+            <w:r>
+              <w:rPr>
+                <w:noProof/>
+                <w:webHidden/>
+              </w:rPr>
+              <w:instrText xml:space="preserve"> PAGEREF _Toc106305569 \h </w:instrText>
+            </w:r>
+            <w:r>
+              <w:rPr>
+                <w:noProof/>
+                <w:webHidden/>
+              </w:rPr>
+            </w:r>
+            <w:r>
+              <w:rPr>
+                <w:noProof/>
+                <w:webHidden/>
+              </w:rPr>
+              <w:fldChar w:fldCharType="separate"/>
+            </w:r>
+            <w:r>
+              <w:rPr>
+                <w:noProof/>
+                <w:webHidden/>
+              </w:rPr>
+              <w:t>4</w:t>
+            </w:r>
+            <w:r>
+              <w:rPr>
+                <w:noProof/>
+                <w:webHidden/>
+              </w:rPr>
+              <w:fldChar w:fldCharType="end"/>
+            </w:r>
+          </w:hyperlink>
+        </w:p>
+        <w:p>
+          <w:pPr>
+            <w:pStyle w:val="TDC2"/>
+            <w:tabs>
+              <w:tab w:val="right" w:leader="dot" w:pos="8494"/>
+            </w:tabs>
+            <w:rPr>
+              <w:noProof/>
+            </w:rPr>
+          </w:pPr>
+          <w:hyperlink w:anchor="_Toc106305570" w:history="1">
+            <w:r>
+              <w:rPr>
+                <w:rStyle w:val="Hipervnculo"/>
+                <w:noProof/>
+                <w:lang w:val="en-US"/>
+              </w:rPr>
+              <w:t>Support Vector Regression (SVR)</w:t>
+            </w:r>
+            <w:r>
+              <w:rPr>
+                <w:noProof/>
+                <w:webHidden/>
+              </w:rPr>
+              <w:tab/>
+            </w:r>
+            <w:r>
+              <w:rPr>
+                <w:noProof/>
+                <w:webHidden/>
+              </w:rPr>
+              <w:fldChar w:fldCharType="begin"/>
+            </w:r>
+            <w:r>
+              <w:rPr>
+                <w:noProof/>
+                <w:webHidden/>
+              </w:rPr>
+              <w:instrText xml:space="preserve"> PAGEREF _Toc106305570 \h </w:instrText>
+            </w:r>
+            <w:r>
+              <w:rPr>
+                <w:noProof/>
+                <w:webHidden/>
+              </w:rPr>
+            </w:r>
+            <w:r>
+              <w:rPr>
+                <w:noProof/>
+                <w:webHidden/>
+              </w:rPr>
+              <w:fldChar w:fldCharType="separate"/>
+            </w:r>
+            <w:r>
+              <w:rPr>
+                <w:noProof/>
+                <w:webHidden/>
+              </w:rPr>
+              <w:t>4</w:t>
+            </w:r>
+            <w:r>
+              <w:rPr>
+                <w:noProof/>
+                <w:webHidden/>
+              </w:rPr>
+              <w:fldChar w:fldCharType="end"/>
+            </w:r>
+          </w:hyperlink>
+        </w:p>
+        <w:p>
+          <w:pPr>
+            <w:pStyle w:val="TDC1"/>
+            <w:tabs>
+              <w:tab w:val="right" w:leader="dot" w:pos="8494"/>
+            </w:tabs>
+            <w:rPr>
+              <w:noProof/>
+            </w:rPr>
+          </w:pPr>
+          <w:hyperlink w:anchor="_Toc106305571" w:history="1">
+            <w:r>
+              <w:rPr>
+                <w:rStyle w:val="Hipervnculo"/>
+                <w:noProof/>
+                <w:lang w:val="en-US"/>
+              </w:rPr>
+              <w:t>Comparison and conclusions</w:t>
+            </w:r>
+            <w:r>
+              <w:rPr>
+                <w:noProof/>
+                <w:webHidden/>
+              </w:rPr>
+              <w:tab/>
+            </w:r>
+            <w:r>
+              <w:rPr>
+                <w:noProof/>
+                <w:webHidden/>
+              </w:rPr>
+              <w:fldChar w:fldCharType="begin"/>
+            </w:r>
+            <w:r>
+              <w:rPr>
+                <w:noProof/>
+                <w:webHidden/>
+              </w:rPr>
+              <w:instrText xml:space="preserve"> PAGEREF _Toc106305571 \h </w:instrText>
+            </w:r>
+            <w:r>
+              <w:rPr>
+                <w:noProof/>
+                <w:webHidden/>
+              </w:rPr>
+            </w:r>
+            <w:r>
+              <w:rPr>
+                <w:noProof/>
+                <w:webHidden/>
+              </w:rPr>
+              <w:fldChar w:fldCharType="separate"/>
+            </w:r>
+            <w:r>
+              <w:rPr>
+                <w:noProof/>
+                <w:webHidden/>
+              </w:rPr>
+              <w:t>4</w:t>
+            </w:r>
+            <w:r>
+              <w:rPr>
+                <w:noProof/>
+                <w:webHidden/>
+              </w:rPr>
+              <w:fldChar w:fldCharType="end"/>
+            </w:r>
+          </w:hyperlink>
+        </w:p>
+        <w:p>
+          <w:r>
+            <w:rPr>
+              <w:b/>
+              <w:bCs/>
+            </w:rPr>
+            <w:fldChar w:fldCharType="end"/>
+          </w:r>
+        </w:p>
+      </w:sdtContent>
+    </w:sdt>
+    <w:p>
+      <w:pPr>
+        <w:rPr>
+          <w:rFonts w:asciiTheme="majorHAnsi" w:eastAsiaTheme="majorEastAsia" w:hAnsiTheme="majorHAnsi" w:cstheme="majorBidi"/>
+          <w:color w:val="2F5496" w:themeColor="accent1" w:themeShade="BF"/>
+          <w:sz w:val="32"/>
+          <w:szCs w:val="32"/>
+          <w:lang w:val="en-US"/>
+        </w:rPr>
+      </w:pPr>
+      <w:bookmarkStart w:id="0" w:name="_Toc106305561"/>
+      <w:r>
+        <w:rPr>
+          <w:lang w:val="en-US"/>
+        </w:rPr>
+        <w:br w:type="page"/>
+      </w:r>
+    </w:p>
+    <w:p>
+      <w:pPr>
+        <w:pStyle w:val="Ttulo1"/>
+        <w:rPr>
+          <w:lang w:val="en-US"/>
+        </w:rPr>
+      </w:pPr>
+      <w:r>
+        <w:rPr>
+          <w:lang w:val="en-US"/>
+        </w:rPr>
+        <w:lastRenderedPageBreak/>
+        <w:t>Introduction</w:t>
+      </w:r>
+      <w:bookmarkEnd w:id="0"/>
+    </w:p>
+    <w:p>
+      <w:pPr>
+        <w:jc w:val="both"/>
+        <w:rPr>
+          <w:lang w:val="en-US"/>
+        </w:rPr>
+      </w:pPr>
+      <w:r>
+        <w:rPr>
+          <w:lang w:val="en-US"/>
+        </w:rPr>
+        <w:t>The main goal of this project is to calibrate an air pollution sensor in an air pollution monitoring sensor network. To do this the data obtained by this network is modelled using different methods. The results will be compared using graphs and metrics and one of them will be selected as the best method in the conclusions part of the report.</w:t>
+      </w:r>
+    </w:p>
+    <w:p>
+      <w:pPr>
+        <w:jc w:val="both"/>
+        <w:rPr>
+          <w:lang w:val="en-US"/>
+        </w:rPr>
+      </w:pPr>
+      <w:r>
+        <w:rPr>
+          <w:lang w:val="en-US"/>
+        </w:rPr>
+        <w:t xml:space="preserve">The distribution of the report is as follows: first the sensor data files and data </w:t>
+      </w:r>
+      <w:proofErr w:type="gramStart"/>
+      <w:r>
+        <w:rPr>
+          <w:lang w:val="en-US"/>
+        </w:rPr>
+        <w:t>is</w:t>
+      </w:r>
+      <w:proofErr w:type="gramEnd"/>
+      <w:r>
+        <w:rPr>
+          <w:lang w:val="en-US"/>
+        </w:rPr>
+        <w:t xml:space="preserve"> explained and analyzed using graphs, then several modeling techniques are applied to this data and, finally, the conclusion of which is the best modeling technique is made using graphs and metrics to compare in the last section.</w:t>
+      </w:r>
+    </w:p>
+    <w:p>
+      <w:pPr>
+        <w:pStyle w:val="Ttulo1"/>
+        <w:rPr>
+          <w:lang w:val="en-US"/>
+        </w:rPr>
+      </w:pPr>
+      <w:bookmarkStart w:id="1" w:name="_Toc106305562"/>
+      <w:r>
+        <w:rPr>
+          <w:lang w:val="en-US"/>
+        </w:rPr>
+        <w:t>Data observation and first g</w:t>
+      </w:r>
+      <w:r>
+        <w:rPr>
+          <w:lang w:val="en-US"/>
+        </w:rPr>
+        <w:t>raphs</w:t>
+      </w:r>
+      <w:bookmarkEnd w:id="1"/>
+    </w:p>
+    <w:p>
+      <w:pPr>
+        <w:rPr>
+          <w:lang w:val="en-US"/>
+        </w:rPr>
+      </w:pPr>
+    </w:p>
+    <w:p>
+      <w:pPr>
         <w:jc w:val="center"/>
-      </w:pPr>
-      <w:r>
+        <w:rPr>
+          <w:lang w:val="en-US"/>
+        </w:rPr>
+      </w:pPr>
+    </w:p>
+    <w:p>
+      <w:pPr>
+        <w:jc w:val="center"/>
+      </w:pPr>
+      <w:r>
+        <w:rPr>
+          <w:noProof/>
+        </w:rPr>
         <w:drawing>
-          <wp:inline distT="0" distB="0" distL="0" distR="0" wp14:anchorId="49B4AE85" wp14:editId="5D37B2C0">
+          <wp:inline distT="0" distB="0" distL="0" distR="0" wp14:anchorId="1F02A66D" wp14:editId="43B7659C">
             <wp:extent cx="2651051" cy="1949909"/>
             <wp:effectExtent l="0" t="0" r="0" b="0"/>
             <wp:docPr id="1" name="Imagen 1" descr="Gráfico, Gráfico de líneas&#10;&#10;Descripción generada automáticamente"/>
@@ -23,7 +1023,7 @@
                     <pic:cNvPicPr/>
                   </pic:nvPicPr>
                   <pic:blipFill rotWithShape="1">
-                    <a:blip r:embed="rId4"/>
+                    <a:blip r:embed="rId7"/>
                     <a:srcRect t="7102" r="7861" b="2539"/>
                     <a:stretch/>
                   </pic:blipFill>
@@ -51,8 +1051,11 @@
         </w:drawing>
       </w:r>
       <w:r>
+        <w:rPr>
+          <w:noProof/>
+        </w:rPr>
         <w:drawing>
-          <wp:inline distT="0" distB="0" distL="0" distR="0" wp14:anchorId="132665BE" wp14:editId="157B2F0A">
+          <wp:inline distT="0" distB="0" distL="0" distR="0" wp14:anchorId="6DC1EC7C" wp14:editId="439A3095">
             <wp:extent cx="2617458" cy="1946683"/>
             <wp:effectExtent l="0" t="0" r="0" b="0"/>
             <wp:docPr id="2" name="Imagen 2" descr="Gráfico, Gráfico de líneas&#10;&#10;Descripción generada automáticamente"/>
@@ -67,7 +1070,7 @@
                     <pic:cNvPicPr/>
                   </pic:nvPicPr>
                   <pic:blipFill rotWithShape="1">
-                    <a:blip r:embed="rId5"/>
+                    <a:blip r:embed="rId8"/>
                     <a:srcRect t="6784" r="8411" b="2392"/>
                     <a:stretch/>
                   </pic:blipFill>
@@ -110,8 +1113,11 @@
         <w:jc w:val="center"/>
       </w:pPr>
       <w:r>
+        <w:rPr>
+          <w:noProof/>
+        </w:rPr>
         <w:drawing>
-          <wp:inline distT="0" distB="0" distL="0" distR="0" wp14:anchorId="1B5211E1" wp14:editId="47DA5A17">
+          <wp:inline distT="0" distB="0" distL="0" distR="0" wp14:anchorId="0D468E63" wp14:editId="66D11FAA">
             <wp:extent cx="3610343" cy="2707758"/>
             <wp:effectExtent l="0" t="0" r="9525" b="0"/>
             <wp:docPr id="3" name="Imagen 3" descr="Gráfico, Gráfico de dispersión&#10;&#10;Descripción generada automáticamente"/>
@@ -126,7 +1132,7 @@
                     <pic:cNvPicPr/>
                   </pic:nvPicPr>
                   <pic:blipFill>
-                    <a:blip r:embed="rId6"/>
+                    <a:blip r:embed="rId9"/>
                     <a:stretch>
                       <a:fillRect/>
                     </a:stretch>
@@ -155,9 +1161,12 @@
     <w:p/>
     <w:p>
       <w:r>
+        <w:rPr>
+          <w:noProof/>
+        </w:rPr>
         <w:lastRenderedPageBreak/>
         <w:drawing>
-          <wp:inline distT="0" distB="0" distL="0" distR="0" wp14:anchorId="571E041C" wp14:editId="35907FDD">
+          <wp:inline distT="0" distB="0" distL="0" distR="0" wp14:anchorId="7FB8A355" wp14:editId="695EE744">
             <wp:extent cx="2573079" cy="1929809"/>
             <wp:effectExtent l="0" t="0" r="0" b="0"/>
             <wp:docPr id="5" name="Imagen 5" descr="Gráfico, Gráfico de dispersión&#10;&#10;Descripción generada automáticamente"/>
@@ -172,7 +1181,7 @@
                     <pic:cNvPicPr/>
                   </pic:nvPicPr>
                   <pic:blipFill>
-                    <a:blip r:embed="rId7"/>
+                    <a:blip r:embed="rId10"/>
                     <a:stretch>
                       <a:fillRect/>
                     </a:stretch>
@@ -193,8 +1202,11 @@
         </w:drawing>
       </w:r>
       <w:r>
+        <w:rPr>
+          <w:noProof/>
+        </w:rPr>
         <w:drawing>
-          <wp:inline distT="0" distB="0" distL="0" distR="0" wp14:anchorId="635F1ACA" wp14:editId="7D7A7F56">
+          <wp:inline distT="0" distB="0" distL="0" distR="0" wp14:anchorId="78DB116A" wp14:editId="0737F710">
             <wp:extent cx="2651051" cy="1988288"/>
             <wp:effectExtent l="0" t="0" r="0" b="0"/>
             <wp:docPr id="6" name="Imagen 6" descr="Gráfico, Gráfico de dispersión&#10;&#10;Descripción generada automáticamente"/>
@@ -209,7 +1221,7 @@
                     <pic:cNvPicPr/>
                   </pic:nvPicPr>
                   <pic:blipFill>
-                    <a:blip r:embed="rId8"/>
+                    <a:blip r:embed="rId11"/>
                     <a:stretch>
                       <a:fillRect/>
                     </a:stretch>
@@ -230,8 +1242,11 @@
         </w:drawing>
       </w:r>
       <w:r>
+        <w:rPr>
+          <w:noProof/>
+        </w:rPr>
         <w:drawing>
-          <wp:inline distT="0" distB="0" distL="0" distR="0" wp14:anchorId="1079BAD4" wp14:editId="29010F10">
+          <wp:inline distT="0" distB="0" distL="0" distR="0" wp14:anchorId="090DD57E" wp14:editId="72C3EA7C">
             <wp:extent cx="2551814" cy="1913861"/>
             <wp:effectExtent l="0" t="0" r="1270" b="0"/>
             <wp:docPr id="8" name="Imagen 8" descr="Gráfico, Gráfico de dispersión&#10;&#10;Descripción generada automáticamente"/>
@@ -246,7 +1261,7 @@
                     <pic:cNvPicPr/>
                   </pic:nvPicPr>
                   <pic:blipFill>
-                    <a:blip r:embed="rId9"/>
+                    <a:blip r:embed="rId12"/>
                     <a:stretch>
                       <a:fillRect/>
                     </a:stretch>
@@ -267,8 +1282,11 @@
         </w:drawing>
       </w:r>
       <w:r>
+        <w:rPr>
+          <w:noProof/>
+        </w:rPr>
         <w:drawing>
-          <wp:inline distT="0" distB="0" distL="0" distR="0" wp14:anchorId="0E4B88A6" wp14:editId="5E43951D">
+          <wp:inline distT="0" distB="0" distL="0" distR="0" wp14:anchorId="61077B39" wp14:editId="770F345D">
             <wp:extent cx="2445488" cy="1834116"/>
             <wp:effectExtent l="0" t="0" r="0" b="0"/>
             <wp:docPr id="7" name="Imagen 7" descr="Gráfico, Gráfico de dispersión&#10;&#10;Descripción generada automáticamente"/>
@@ -283,7 +1301,7 @@
                     <pic:cNvPicPr/>
                   </pic:nvPicPr>
                   <pic:blipFill>
-                    <a:blip r:embed="rId10"/>
+                    <a:blip r:embed="rId13"/>
                     <a:stretch>
                       <a:fillRect/>
                     </a:stretch>
@@ -310,8 +1328,11 @@
         <w:jc w:val="center"/>
       </w:pPr>
       <w:r>
+        <w:rPr>
+          <w:noProof/>
+        </w:rPr>
         <w:drawing>
-          <wp:inline distT="0" distB="0" distL="0" distR="0" wp14:anchorId="7DC34C37" wp14:editId="20950058">
+          <wp:inline distT="0" distB="0" distL="0" distR="0" wp14:anchorId="1D58BAE4" wp14:editId="70066DE7">
             <wp:extent cx="2388781" cy="1791586"/>
             <wp:effectExtent l="0" t="0" r="0" b="0"/>
             <wp:docPr id="9" name="Imagen 9" descr="Gráfico&#10;&#10;Descripción generada automáticamente"/>
@@ -326,7 +1347,7 @@
                     <pic:cNvPicPr/>
                   </pic:nvPicPr>
                   <pic:blipFill>
-                    <a:blip r:embed="rId11"/>
+                    <a:blip r:embed="rId14"/>
                     <a:stretch>
                       <a:fillRect/>
                     </a:stretch>
@@ -350,8 +1371,11 @@
     <w:p/>
     <w:p>
       <w:r>
+        <w:rPr>
+          <w:noProof/>
+        </w:rPr>
         <w:drawing>
-          <wp:inline distT="0" distB="0" distL="0" distR="0" wp14:anchorId="2916B003" wp14:editId="3B1AC576">
+          <wp:inline distT="0" distB="0" distL="0" distR="0" wp14:anchorId="41B33625" wp14:editId="133113C5">
             <wp:extent cx="2806995" cy="2105246"/>
             <wp:effectExtent l="0" t="0" r="0" b="9525"/>
             <wp:docPr id="10" name="Imagen 10" descr="Gráfico, Gráfico de dispersión&#10;&#10;Descripción generada automáticamente"/>
@@ -366,7 +1390,7 @@
                     <pic:cNvPicPr/>
                   </pic:nvPicPr>
                   <pic:blipFill>
-                    <a:blip r:embed="rId12"/>
+                    <a:blip r:embed="rId15"/>
                     <a:stretch>
                       <a:fillRect/>
                     </a:stretch>
@@ -387,8 +1411,11 @@
         </w:drawing>
       </w:r>
       <w:r>
+        <w:rPr>
+          <w:noProof/>
+        </w:rPr>
         <w:drawing>
-          <wp:inline distT="0" distB="0" distL="0" distR="0" wp14:anchorId="2393D585" wp14:editId="797326FB">
+          <wp:inline distT="0" distB="0" distL="0" distR="0" wp14:anchorId="5CD01660" wp14:editId="35F7485A">
             <wp:extent cx="2580167" cy="1935125"/>
             <wp:effectExtent l="0" t="0" r="0" b="8255"/>
             <wp:docPr id="11" name="Imagen 11" descr="Gráfico, Gráfico de dispersión&#10;&#10;Descripción generada automáticamente"/>
@@ -403,7 +1430,7 @@
                     <pic:cNvPicPr/>
                   </pic:nvPicPr>
                   <pic:blipFill>
-                    <a:blip r:embed="rId13"/>
+                    <a:blip r:embed="rId16"/>
                     <a:stretch>
                       <a:fillRect/>
                     </a:stretch>
@@ -427,8 +1454,11 @@
     <w:p/>
     <w:p>
       <w:r>
+        <w:rPr>
+          <w:noProof/>
+        </w:rPr>
         <w:drawing>
-          <wp:inline distT="0" distB="0" distL="0" distR="0" wp14:anchorId="16C48D0E" wp14:editId="0D64032B">
+          <wp:inline distT="0" distB="0" distL="0" distR="0" wp14:anchorId="6A9F789D" wp14:editId="02E309AA">
             <wp:extent cx="2537637" cy="1903228"/>
             <wp:effectExtent l="0" t="0" r="0" b="1905"/>
             <wp:docPr id="13" name="Imagen 13" descr="Gráfico, Gráfico de dispersión&#10;&#10;Descripción generada automáticamente"/>
@@ -443,7 +1473,7 @@
                     <pic:cNvPicPr/>
                   </pic:nvPicPr>
                   <pic:blipFill>
-                    <a:blip r:embed="rId14"/>
+                    <a:blip r:embed="rId17"/>
                     <a:stretch>
                       <a:fillRect/>
                     </a:stretch>
@@ -464,8 +1494,11 @@
         </w:drawing>
       </w:r>
       <w:r>
+        <w:rPr>
+          <w:noProof/>
+        </w:rPr>
         <w:drawing>
-          <wp:inline distT="0" distB="0" distL="0" distR="0" wp14:anchorId="310451CA" wp14:editId="296B8216">
+          <wp:inline distT="0" distB="0" distL="0" distR="0" wp14:anchorId="5AF65E14" wp14:editId="3883FC43">
             <wp:extent cx="2849525" cy="2137144"/>
             <wp:effectExtent l="0" t="0" r="8255" b="0"/>
             <wp:docPr id="12" name="Imagen 12" descr="Gráfico, Gráfico de dispersión&#10;&#10;Descripción generada automáticamente"/>
@@ -480,7 +1513,7 @@
                     <pic:cNvPicPr/>
                   </pic:nvPicPr>
                   <pic:blipFill>
-                    <a:blip r:embed="rId15"/>
+                    <a:blip r:embed="rId18"/>
                     <a:stretch>
                       <a:fillRect/>
                     </a:stretch>
@@ -507,8 +1540,11 @@
         <w:jc w:val="center"/>
       </w:pPr>
       <w:r>
+        <w:rPr>
+          <w:noProof/>
+        </w:rPr>
         <w:drawing>
-          <wp:inline distT="0" distB="0" distL="0" distR="0" wp14:anchorId="1500601A" wp14:editId="4037B01A">
+          <wp:inline distT="0" distB="0" distL="0" distR="0" wp14:anchorId="3A715C66" wp14:editId="29F28887">
             <wp:extent cx="2580168" cy="1935126"/>
             <wp:effectExtent l="0" t="0" r="0" b="8255"/>
             <wp:docPr id="14" name="Imagen 14" descr="Gráfico, Gráfico de dispersión&#10;&#10;Descripción generada automáticamente"/>
@@ -523,7 +1559,7 @@
                     <pic:cNvPicPr/>
                   </pic:nvPicPr>
                   <pic:blipFill>
-                    <a:blip r:embed="rId16"/>
+                    <a:blip r:embed="rId19"/>
                     <a:stretch>
                       <a:fillRect/>
                     </a:stretch>
@@ -544,15 +1580,294 @@
         </w:drawing>
       </w:r>
     </w:p>
-    <w:p/>
+    <w:p>
+      <w:pPr>
+        <w:rPr>
+          <w:lang w:val="en-US"/>
+        </w:rPr>
+      </w:pPr>
+    </w:p>
+    <w:p>
+      <w:pPr>
+        <w:pStyle w:val="Ttulo1"/>
+        <w:rPr>
+          <w:lang w:val="en-US"/>
+        </w:rPr>
+      </w:pPr>
+      <w:bookmarkStart w:id="2" w:name="_Toc106305563"/>
+      <w:r>
+        <w:rPr>
+          <w:lang w:val="en-US"/>
+        </w:rPr>
+        <w:t>Modeling and calibration</w:t>
+      </w:r>
+      <w:bookmarkEnd w:id="2"/>
+    </w:p>
+    <w:p>
+      <w:pPr>
+        <w:pStyle w:val="Ttulo2"/>
+        <w:rPr>
+          <w:lang w:val="en-US"/>
+        </w:rPr>
+      </w:pPr>
+      <w:bookmarkStart w:id="3" w:name="_Toc106305564"/>
+      <w:r>
+        <w:rPr>
+          <w:lang w:val="en-US"/>
+        </w:rPr>
+        <w:t>Forward Subset Selection (MLR- FSS)</w:t>
+      </w:r>
+      <w:bookmarkEnd w:id="3"/>
+    </w:p>
+    <w:p>
+      <w:pPr>
+        <w:pStyle w:val="Ttulo2"/>
+        <w:rPr>
+          <w:lang w:val="en-US"/>
+        </w:rPr>
+      </w:pPr>
+      <w:bookmarkStart w:id="4" w:name="_Toc106305565"/>
+      <w:r>
+        <w:rPr>
+          <w:lang w:val="en-US"/>
+        </w:rPr>
+        <w:t>Ridge Regression (MLR-RR)</w:t>
+      </w:r>
+      <w:bookmarkEnd w:id="4"/>
+    </w:p>
+    <w:p>
+      <w:pPr>
+        <w:pStyle w:val="Ttulo2"/>
+        <w:rPr>
+          <w:lang w:val="en-US"/>
+        </w:rPr>
+      </w:pPr>
+      <w:bookmarkStart w:id="5" w:name="_Toc106305566"/>
+      <w:r>
+        <w:rPr>
+          <w:lang w:val="en-US"/>
+        </w:rPr>
+        <w:t>Lasso Regression (MLR-LR)</w:t>
+      </w:r>
+      <w:bookmarkEnd w:id="5"/>
+    </w:p>
+    <w:p>
+      <w:pPr>
+        <w:pStyle w:val="Ttulo2"/>
+        <w:rPr>
+          <w:lang w:val="en-US"/>
+        </w:rPr>
+      </w:pPr>
+      <w:bookmarkStart w:id="6" w:name="_Toc106305567"/>
+      <w:r>
+        <w:rPr>
+          <w:lang w:val="en-US"/>
+        </w:rPr>
+        <w:t>K-nearest neighbor (KNN)</w:t>
+      </w:r>
+      <w:bookmarkEnd w:id="6"/>
+    </w:p>
+    <w:p>
+      <w:pPr>
+        <w:pStyle w:val="Ttulo2"/>
+        <w:rPr>
+          <w:lang w:val="en-US"/>
+        </w:rPr>
+      </w:pPr>
+      <w:bookmarkStart w:id="7" w:name="_Toc106305568"/>
+      <w:r>
+        <w:rPr>
+          <w:lang w:val="en-US"/>
+        </w:rPr>
+        <w:t>Kernel Ridge Regression with RBF kernel</w:t>
+      </w:r>
+      <w:bookmarkEnd w:id="7"/>
+    </w:p>
+    <w:p>
+      <w:pPr>
+        <w:pStyle w:val="Ttulo2"/>
+        <w:rPr>
+          <w:lang w:val="en-US"/>
+        </w:rPr>
+      </w:pPr>
+      <w:bookmarkStart w:id="8" w:name="_Toc106305569"/>
+      <w:r>
+        <w:rPr>
+          <w:lang w:val="en-US"/>
+        </w:rPr>
+        <w:t>Random Forest (RF)</w:t>
+      </w:r>
+      <w:bookmarkEnd w:id="8"/>
+    </w:p>
+    <w:p>
+      <w:pPr>
+        <w:pStyle w:val="Ttulo2"/>
+        <w:rPr>
+          <w:lang w:val="en-US"/>
+        </w:rPr>
+      </w:pPr>
+      <w:bookmarkStart w:id="9" w:name="_Toc106305570"/>
+      <w:r>
+        <w:rPr>
+          <w:lang w:val="en-US"/>
+        </w:rPr>
+        <w:t>Support Vector Regression (SVR)</w:t>
+      </w:r>
+      <w:bookmarkEnd w:id="9"/>
+    </w:p>
+    <w:p>
+      <w:pPr>
+        <w:pStyle w:val="Ttulo1"/>
+        <w:rPr>
+          <w:lang w:val="en-US"/>
+        </w:rPr>
+      </w:pPr>
+      <w:bookmarkStart w:id="10" w:name="_Toc106305571"/>
+      <w:r>
+        <w:rPr>
+          <w:lang w:val="en-US"/>
+        </w:rPr>
+        <w:t>Comparison and conclusions</w:t>
+      </w:r>
+      <w:bookmarkEnd w:id="10"/>
+    </w:p>
+    <w:p>
+      <w:pPr>
+        <w:rPr>
+          <w:lang w:val="en-US"/>
+        </w:rPr>
+      </w:pPr>
+    </w:p>
+    <w:p>
+      <w:pPr>
+        <w:rPr>
+          <w:lang w:val="en-US"/>
+        </w:rPr>
+      </w:pPr>
+    </w:p>
     <w:sectPr>
+      <w:headerReference w:type="default" r:id="rId20"/>
+      <w:footerReference w:type="default" r:id="rId21"/>
       <w:pgSz w:w="11906" w:h="16838"/>
       <w:pgMar w:top="1417" w:right="1701" w:bottom="1417" w:left="1701" w:header="708" w:footer="708" w:gutter="0"/>
       <w:cols w:space="708"/>
+      <w:titlePg/>
       <w:docGrid w:linePitch="360"/>
     </w:sectPr>
   </w:body>
 </w:document>
+</file>
+
+<file path=word/endnotes.xml><?xml version="1.0" encoding="utf-8"?>
+<w:endnotes xmlns:wpc="http://schemas.microsoft.com/office/word/2010/wordprocessingCanvas" xmlns:cx="http://schemas.microsoft.com/office/drawing/2014/chartex" xmlns:cx1="http://schemas.microsoft.com/office/drawing/2015/9/8/chartex" xmlns:cx2="http://schemas.microsoft.com/office/drawing/2015/10/21/chartex" xmlns:cx3="http://schemas.microsoft.com/office/drawing/2016/5/9/chartex" xmlns:cx4="http://schemas.microsoft.com/office/drawing/2016/5/10/chartex" xmlns:cx5="http://schemas.microsoft.com/office/drawing/2016/5/11/chartex" xmlns:cx6="http://schemas.microsoft.com/office/drawing/2016/5/12/chartex" xmlns:cx7="http://schemas.microsoft.com/office/drawing/2016/5/13/chartex" xmlns:cx8="http://schemas.microsoft.com/office/drawing/2016/5/14/chartex" xmlns:mc="http://schemas.openxmlformats.org/markup-compatibility/2006" xmlns:aink="http://schemas.microsoft.com/office/drawing/2016/ink" xmlns:am3d="http://schemas.microsoft.com/office/drawing/2017/model3d" xmlns:o="urn:schemas-microsoft-com:office:office" xmlns:oel="http://schemas.microsoft.com/office/2019/extlst" xmlns:r="http://schemas.openxmlformats.org/officeDocument/2006/relationships" xmlns:m="http://schemas.openxmlformats.org/officeDocument/2006/math" xmlns:v="urn:schemas-microsoft-com:vml" xmlns:wp14="http://schemas.microsoft.com/office/word/2010/wordprocessingDrawing" xmlns:wp="http://schemas.openxmlformats.org/drawingml/2006/wordprocessingDrawing" xmlns:w10="urn:schemas-microsoft-com:office:word" xmlns:w="http://schemas.openxmlformats.org/wordprocessingml/2006/main" xmlns:w14="http://schemas.microsoft.com/office/word/2010/wordml" xmlns:w15="http://schemas.microsoft.com/office/word/2012/wordml" xmlns:w16cex="http://schemas.microsoft.com/office/word/2018/wordml/cex" xmlns:w16cid="http://schemas.microsoft.com/office/word/2016/wordml/cid" xmlns:w16="http://schemas.microsoft.com/office/word/2018/wordml" xmlns:w16sdtdh="http://schemas.microsoft.com/office/word/2020/wordml/sdtdatahash" xmlns:w16se="http://schemas.microsoft.com/office/word/2015/wordml/symex" xmlns:wpg="http://schemas.microsoft.com/office/word/2010/wordprocessingGroup" xmlns:wpi="http://schemas.microsoft.com/office/word/2010/wordprocessingInk" xmlns:wne="http://schemas.microsoft.com/office/word/2006/wordml" xmlns:wps="http://schemas.microsoft.com/office/word/2010/wordprocessingShape" mc:Ignorable="w14 w15 w16se w16cid w16 w16cex w16sdtdh wp14">
+  <w:endnote w:type="separator" w:id="-1">
+    <w:p>
+      <w:pPr>
+        <w:spacing w:after="0" w:line="240" w:lineRule="auto"/>
+      </w:pPr>
+      <w:r>
+        <w:separator/>
+      </w:r>
+    </w:p>
+  </w:endnote>
+  <w:endnote w:type="continuationSeparator" w:id="0">
+    <w:p>
+      <w:pPr>
+        <w:spacing w:after="0" w:line="240" w:lineRule="auto"/>
+      </w:pPr>
+      <w:r>
+        <w:continuationSeparator/>
+      </w:r>
+    </w:p>
+  </w:endnote>
+</w:endnotes>
+</file>
+
+<file path=word/footer1.xml><?xml version="1.0" encoding="utf-8"?>
+<w:ftr xmlns:wpc="http://schemas.microsoft.com/office/word/2010/wordprocessingCanvas" xmlns:cx="http://schemas.microsoft.com/office/drawing/2014/chartex" xmlns:cx1="http://schemas.microsoft.com/office/drawing/2015/9/8/chartex" xmlns:cx2="http://schemas.microsoft.com/office/drawing/2015/10/21/chartex" xmlns:cx3="http://schemas.microsoft.com/office/drawing/2016/5/9/chartex" xmlns:cx4="http://schemas.microsoft.com/office/drawing/2016/5/10/chartex" xmlns:cx5="http://schemas.microsoft.com/office/drawing/2016/5/11/chartex" xmlns:cx6="http://schemas.microsoft.com/office/drawing/2016/5/12/chartex" xmlns:cx7="http://schemas.microsoft.com/office/drawing/2016/5/13/chartex" xmlns:cx8="http://schemas.microsoft.com/office/drawing/2016/5/14/chartex" xmlns:mc="http://schemas.openxmlformats.org/markup-compatibility/2006" xmlns:aink="http://schemas.microsoft.com/office/drawing/2016/ink" xmlns:am3d="http://schemas.microsoft.com/office/drawing/2017/model3d" xmlns:o="urn:schemas-microsoft-com:office:office" xmlns:oel="http://schemas.microsoft.com/office/2019/extlst" xmlns:r="http://schemas.openxmlformats.org/officeDocument/2006/relationships" xmlns:m="http://schemas.openxmlformats.org/officeDocument/2006/math" xmlns:v="urn:schemas-microsoft-com:vml" xmlns:wp14="http://schemas.microsoft.com/office/word/2010/wordprocessingDrawing" xmlns:wp="http://schemas.openxmlformats.org/drawingml/2006/wordprocessingDrawing" xmlns:w10="urn:schemas-microsoft-com:office:word" xmlns:w="http://schemas.openxmlformats.org/wordprocessingml/2006/main" xmlns:w14="http://schemas.microsoft.com/office/word/2010/wordml" xmlns:w15="http://schemas.microsoft.com/office/word/2012/wordml" xmlns:w16cex="http://schemas.microsoft.com/office/word/2018/wordml/cex" xmlns:w16cid="http://schemas.microsoft.com/office/word/2016/wordml/cid" xmlns:w16="http://schemas.microsoft.com/office/word/2018/wordml" xmlns:w16sdtdh="http://schemas.microsoft.com/office/word/2020/wordml/sdtdatahash" xmlns:w16se="http://schemas.microsoft.com/office/word/2015/wordml/symex" xmlns:wpg="http://schemas.microsoft.com/office/word/2010/wordprocessingGroup" xmlns:wpi="http://schemas.microsoft.com/office/word/2010/wordprocessingInk" xmlns:wne="http://schemas.microsoft.com/office/word/2006/wordml" xmlns:wps="http://schemas.microsoft.com/office/word/2010/wordprocessingShape" mc:Ignorable="w14 w15 w16se w16cid w16 w16cex w16sdtdh wp14">
+  <w:p>
+    <w:pPr>
+      <w:pStyle w:val="Piedepgina"/>
+      <w:jc w:val="center"/>
+      <w:rPr>
+        <w:caps/>
+      </w:rPr>
+    </w:pPr>
+    <w:r>
+      <w:rPr>
+        <w:caps/>
+      </w:rPr>
+      <w:fldChar w:fldCharType="begin"/>
+    </w:r>
+    <w:r>
+      <w:rPr>
+        <w:caps/>
+      </w:rPr>
+      <w:instrText>PAGE   \* MERGEFORMAT</w:instrText>
+    </w:r>
+    <w:r>
+      <w:rPr>
+        <w:caps/>
+      </w:rPr>
+      <w:fldChar w:fldCharType="separate"/>
+    </w:r>
+    <w:r>
+      <w:rPr>
+        <w:caps/>
+      </w:rPr>
+      <w:t>2</w:t>
+    </w:r>
+    <w:r>
+      <w:rPr>
+        <w:caps/>
+      </w:rPr>
+      <w:fldChar w:fldCharType="end"/>
+    </w:r>
+  </w:p>
+  <w:p>
+    <w:pPr>
+      <w:pStyle w:val="Piedepgina"/>
+    </w:pPr>
+  </w:p>
+</w:ftr>
+</file>
+
+<file path=word/footnotes.xml><?xml version="1.0" encoding="utf-8"?>
+<w:footnotes xmlns:wpc="http://schemas.microsoft.com/office/word/2010/wordprocessingCanvas" xmlns:cx="http://schemas.microsoft.com/office/drawing/2014/chartex" xmlns:cx1="http://schemas.microsoft.com/office/drawing/2015/9/8/chartex" xmlns:cx2="http://schemas.microsoft.com/office/drawing/2015/10/21/chartex" xmlns:cx3="http://schemas.microsoft.com/office/drawing/2016/5/9/chartex" xmlns:cx4="http://schemas.microsoft.com/office/drawing/2016/5/10/chartex" xmlns:cx5="http://schemas.microsoft.com/office/drawing/2016/5/11/chartex" xmlns:cx6="http://schemas.microsoft.com/office/drawing/2016/5/12/chartex" xmlns:cx7="http://schemas.microsoft.com/office/drawing/2016/5/13/chartex" xmlns:cx8="http://schemas.microsoft.com/office/drawing/2016/5/14/chartex" xmlns:mc="http://schemas.openxmlformats.org/markup-compatibility/2006" xmlns:aink="http://schemas.microsoft.com/office/drawing/2016/ink" xmlns:am3d="http://schemas.microsoft.com/office/drawing/2017/model3d" xmlns:o="urn:schemas-microsoft-com:office:office" xmlns:oel="http://schemas.microsoft.com/office/2019/extlst" xmlns:r="http://schemas.openxmlformats.org/officeDocument/2006/relationships" xmlns:m="http://schemas.openxmlformats.org/officeDocument/2006/math" xmlns:v="urn:schemas-microsoft-com:vml" xmlns:wp14="http://schemas.microsoft.com/office/word/2010/wordprocessingDrawing" xmlns:wp="http://schemas.openxmlformats.org/drawingml/2006/wordprocessingDrawing" xmlns:w10="urn:schemas-microsoft-com:office:word" xmlns:w="http://schemas.openxmlformats.org/wordprocessingml/2006/main" xmlns:w14="http://schemas.microsoft.com/office/word/2010/wordml" xmlns:w15="http://schemas.microsoft.com/office/word/2012/wordml" xmlns:w16cex="http://schemas.microsoft.com/office/word/2018/wordml/cex" xmlns:w16cid="http://schemas.microsoft.com/office/word/2016/wordml/cid" xmlns:w16="http://schemas.microsoft.com/office/word/2018/wordml" xmlns:w16sdtdh="http://schemas.microsoft.com/office/word/2020/wordml/sdtdatahash" xmlns:w16se="http://schemas.microsoft.com/office/word/2015/wordml/symex" xmlns:wpg="http://schemas.microsoft.com/office/word/2010/wordprocessingGroup" xmlns:wpi="http://schemas.microsoft.com/office/word/2010/wordprocessingInk" xmlns:wne="http://schemas.microsoft.com/office/word/2006/wordml" xmlns:wps="http://schemas.microsoft.com/office/word/2010/wordprocessingShape" mc:Ignorable="w14 w15 w16se w16cid w16 w16cex w16sdtdh wp14">
+  <w:footnote w:type="separator" w:id="-1">
+    <w:p>
+      <w:pPr>
+        <w:spacing w:after="0" w:line="240" w:lineRule="auto"/>
+      </w:pPr>
+      <w:r>
+        <w:separator/>
+      </w:r>
+    </w:p>
+  </w:footnote>
+  <w:footnote w:type="continuationSeparator" w:id="0">
+    <w:p>
+      <w:pPr>
+        <w:spacing w:after="0" w:line="240" w:lineRule="auto"/>
+      </w:pPr>
+      <w:r>
+        <w:continuationSeparator/>
+      </w:r>
+    </w:p>
+  </w:footnote>
+</w:footnotes>
+</file>
+
+<file path=word/header1.xml><?xml version="1.0" encoding="utf-8"?>
+<w:hdr xmlns:wpc="http://schemas.microsoft.com/office/word/2010/wordprocessingCanvas" xmlns:cx="http://schemas.microsoft.com/office/drawing/2014/chartex" xmlns:cx1="http://schemas.microsoft.com/office/drawing/2015/9/8/chartex" xmlns:cx2="http://schemas.microsoft.com/office/drawing/2015/10/21/chartex" xmlns:cx3="http://schemas.microsoft.com/office/drawing/2016/5/9/chartex" xmlns:cx4="http://schemas.microsoft.com/office/drawing/2016/5/10/chartex" xmlns:cx5="http://schemas.microsoft.com/office/drawing/2016/5/11/chartex" xmlns:cx6="http://schemas.microsoft.com/office/drawing/2016/5/12/chartex" xmlns:cx7="http://schemas.microsoft.com/office/drawing/2016/5/13/chartex" xmlns:cx8="http://schemas.microsoft.com/office/drawing/2016/5/14/chartex" xmlns:mc="http://schemas.openxmlformats.org/markup-compatibility/2006" xmlns:aink="http://schemas.microsoft.com/office/drawing/2016/ink" xmlns:am3d="http://schemas.microsoft.com/office/drawing/2017/model3d" xmlns:o="urn:schemas-microsoft-com:office:office" xmlns:oel="http://schemas.microsoft.com/office/2019/extlst" xmlns:r="http://schemas.openxmlformats.org/officeDocument/2006/relationships" xmlns:m="http://schemas.openxmlformats.org/officeDocument/2006/math" xmlns:v="urn:schemas-microsoft-com:vml" xmlns:wp14="http://schemas.microsoft.com/office/word/2010/wordprocessingDrawing" xmlns:wp="http://schemas.openxmlformats.org/drawingml/2006/wordprocessingDrawing" xmlns:w10="urn:schemas-microsoft-com:office:word" xmlns:w="http://schemas.openxmlformats.org/wordprocessingml/2006/main" xmlns:w14="http://schemas.microsoft.com/office/word/2010/wordml" xmlns:w15="http://schemas.microsoft.com/office/word/2012/wordml" xmlns:w16cex="http://schemas.microsoft.com/office/word/2018/wordml/cex" xmlns:w16cid="http://schemas.microsoft.com/office/word/2016/wordml/cid" xmlns:w16="http://schemas.microsoft.com/office/word/2018/wordml" xmlns:w16sdtdh="http://schemas.microsoft.com/office/word/2020/wordml/sdtdatahash" xmlns:w16se="http://schemas.microsoft.com/office/word/2015/wordml/symex" xmlns:wpg="http://schemas.microsoft.com/office/word/2010/wordprocessingGroup" xmlns:wpi="http://schemas.microsoft.com/office/word/2010/wordprocessingInk" xmlns:wne="http://schemas.microsoft.com/office/word/2006/wordml" xmlns:wps="http://schemas.microsoft.com/office/word/2010/wordprocessingShape" mc:Ignorable="w14 w15 w16se w16cid w16 w16cex w16sdtdh wp14">
+  <w:p>
+    <w:pPr>
+      <w:pStyle w:val="Encabezado"/>
+    </w:pPr>
+    <w:r>
+      <w:t>Imanol Rojas Pérez</w:t>
+    </w:r>
+  </w:p>
+</w:hdr>
 </file>
 
 <file path=word/styles.xml><?xml version="1.0" encoding="utf-8"?>
@@ -954,6 +2269,49 @@
     <w:name w:val="Normal"/>
     <w:qFormat/>
   </w:style>
+  <w:style w:type="paragraph" w:styleId="Ttulo1">
+    <w:name w:val="heading 1"/>
+    <w:basedOn w:val="Normal"/>
+    <w:next w:val="Normal"/>
+    <w:link w:val="Ttulo1Car"/>
+    <w:uiPriority w:val="9"/>
+    <w:qFormat/>
+    <w:rsid w:val="007B6C96"/>
+    <w:pPr>
+      <w:keepNext/>
+      <w:keepLines/>
+      <w:spacing w:before="240" w:after="0"/>
+      <w:outlineLvl w:val="0"/>
+    </w:pPr>
+    <w:rPr>
+      <w:rFonts w:asciiTheme="majorHAnsi" w:eastAsiaTheme="majorEastAsia" w:hAnsiTheme="majorHAnsi" w:cstheme="majorBidi"/>
+      <w:color w:val="2F5496" w:themeColor="accent1" w:themeShade="BF"/>
+      <w:sz w:val="32"/>
+      <w:szCs w:val="32"/>
+    </w:rPr>
+  </w:style>
+  <w:style w:type="paragraph" w:styleId="Ttulo2">
+    <w:name w:val="heading 2"/>
+    <w:basedOn w:val="Normal"/>
+    <w:next w:val="Normal"/>
+    <w:link w:val="Ttulo2Car"/>
+    <w:uiPriority w:val="9"/>
+    <w:unhideWhenUsed/>
+    <w:qFormat/>
+    <w:rsid w:val="007B6C96"/>
+    <w:pPr>
+      <w:keepNext/>
+      <w:keepLines/>
+      <w:spacing w:before="40" w:after="0"/>
+      <w:outlineLvl w:val="1"/>
+    </w:pPr>
+    <w:rPr>
+      <w:rFonts w:asciiTheme="majorHAnsi" w:eastAsiaTheme="majorEastAsia" w:hAnsiTheme="majorHAnsi" w:cstheme="majorBidi"/>
+      <w:color w:val="2F5496" w:themeColor="accent1" w:themeShade="BF"/>
+      <w:sz w:val="26"/>
+      <w:szCs w:val="26"/>
+    </w:rPr>
+  </w:style>
   <w:style w:type="character" w:default="1" w:styleId="Fuentedeprrafopredeter">
     <w:name w:val="Default Paragraph Font"/>
     <w:uiPriority w:val="1"/>
@@ -980,6 +2338,192 @@
     <w:uiPriority w:val="99"/>
     <w:semiHidden/>
     <w:unhideWhenUsed/>
+  </w:style>
+  <w:style w:type="paragraph" w:styleId="Ttulo">
+    <w:name w:val="Title"/>
+    <w:basedOn w:val="Normal"/>
+    <w:next w:val="Normal"/>
+    <w:link w:val="TtuloCar"/>
+    <w:uiPriority w:val="10"/>
+    <w:qFormat/>
+    <w:rsid w:val="00531E52"/>
+    <w:pPr>
+      <w:spacing w:after="0" w:line="240" w:lineRule="auto"/>
+      <w:contextualSpacing/>
+    </w:pPr>
+    <w:rPr>
+      <w:rFonts w:asciiTheme="majorHAnsi" w:eastAsiaTheme="majorEastAsia" w:hAnsiTheme="majorHAnsi" w:cstheme="majorBidi"/>
+      <w:spacing w:val="-10"/>
+      <w:kern w:val="28"/>
+      <w:sz w:val="56"/>
+      <w:szCs w:val="56"/>
+    </w:rPr>
+  </w:style>
+  <w:style w:type="character" w:customStyle="1" w:styleId="TtuloCar">
+    <w:name w:val="Título Car"/>
+    <w:basedOn w:val="Fuentedeprrafopredeter"/>
+    <w:link w:val="Ttulo"/>
+    <w:uiPriority w:val="10"/>
+    <w:rsid w:val="00531E52"/>
+    <w:rPr>
+      <w:rFonts w:asciiTheme="majorHAnsi" w:eastAsiaTheme="majorEastAsia" w:hAnsiTheme="majorHAnsi" w:cstheme="majorBidi"/>
+      <w:spacing w:val="-10"/>
+      <w:kern w:val="28"/>
+      <w:sz w:val="56"/>
+      <w:szCs w:val="56"/>
+    </w:rPr>
+  </w:style>
+  <w:style w:type="character" w:customStyle="1" w:styleId="Ttulo1Car">
+    <w:name w:val="Título 1 Car"/>
+    <w:basedOn w:val="Fuentedeprrafopredeter"/>
+    <w:link w:val="Ttulo1"/>
+    <w:uiPriority w:val="9"/>
+    <w:rsid w:val="007B6C96"/>
+    <w:rPr>
+      <w:rFonts w:asciiTheme="majorHAnsi" w:eastAsiaTheme="majorEastAsia" w:hAnsiTheme="majorHAnsi" w:cstheme="majorBidi"/>
+      <w:color w:val="2F5496" w:themeColor="accent1" w:themeShade="BF"/>
+      <w:sz w:val="32"/>
+      <w:szCs w:val="32"/>
+    </w:rPr>
+  </w:style>
+  <w:style w:type="character" w:customStyle="1" w:styleId="Ttulo2Car">
+    <w:name w:val="Título 2 Car"/>
+    <w:basedOn w:val="Fuentedeprrafopredeter"/>
+    <w:link w:val="Ttulo2"/>
+    <w:uiPriority w:val="9"/>
+    <w:rsid w:val="007B6C96"/>
+    <w:rPr>
+      <w:rFonts w:asciiTheme="majorHAnsi" w:eastAsiaTheme="majorEastAsia" w:hAnsiTheme="majorHAnsi" w:cstheme="majorBidi"/>
+      <w:color w:val="2F5496" w:themeColor="accent1" w:themeShade="BF"/>
+      <w:sz w:val="26"/>
+      <w:szCs w:val="26"/>
+    </w:rPr>
+  </w:style>
+  <w:style w:type="paragraph" w:styleId="TtuloTDC">
+    <w:name w:val="TOC Heading"/>
+    <w:basedOn w:val="Ttulo1"/>
+    <w:next w:val="Normal"/>
+    <w:uiPriority w:val="39"/>
+    <w:unhideWhenUsed/>
+    <w:qFormat/>
+    <w:rsid w:val="006B636C"/>
+    <w:pPr>
+      <w:outlineLvl w:val="9"/>
+    </w:pPr>
+    <w:rPr>
+      <w:lang w:eastAsia="es-ES"/>
+    </w:rPr>
+  </w:style>
+  <w:style w:type="paragraph" w:styleId="TDC1">
+    <w:name w:val="toc 1"/>
+    <w:basedOn w:val="Normal"/>
+    <w:next w:val="Normal"/>
+    <w:autoRedefine/>
+    <w:uiPriority w:val="39"/>
+    <w:unhideWhenUsed/>
+    <w:rsid w:val="006B636C"/>
+    <w:pPr>
+      <w:spacing w:after="100"/>
+    </w:pPr>
+  </w:style>
+  <w:style w:type="paragraph" w:styleId="TDC2">
+    <w:name w:val="toc 2"/>
+    <w:basedOn w:val="Normal"/>
+    <w:next w:val="Normal"/>
+    <w:autoRedefine/>
+    <w:uiPriority w:val="39"/>
+    <w:unhideWhenUsed/>
+    <w:rsid w:val="006B636C"/>
+    <w:pPr>
+      <w:spacing w:after="100"/>
+      <w:ind w:left="220"/>
+    </w:pPr>
+  </w:style>
+  <w:style w:type="character" w:styleId="Hipervnculo">
+    <w:name w:val="Hyperlink"/>
+    <w:basedOn w:val="Fuentedeprrafopredeter"/>
+    <w:uiPriority w:val="99"/>
+    <w:unhideWhenUsed/>
+    <w:rsid w:val="006B636C"/>
+    <w:rPr>
+      <w:color w:val="0563C1" w:themeColor="hyperlink"/>
+      <w:u w:val="single"/>
+    </w:rPr>
+  </w:style>
+  <w:style w:type="paragraph" w:styleId="Subttulo">
+    <w:name w:val="Subtitle"/>
+    <w:basedOn w:val="Normal"/>
+    <w:next w:val="Normal"/>
+    <w:link w:val="SubttuloCar"/>
+    <w:uiPriority w:val="11"/>
+    <w:qFormat/>
+    <w:rsid w:val="006B636C"/>
+    <w:pPr>
+      <w:numPr>
+        <w:ilvl w:val="1"/>
+      </w:numPr>
+    </w:pPr>
+    <w:rPr>
+      <w:rFonts w:eastAsiaTheme="minorEastAsia"/>
+      <w:color w:val="5A5A5A" w:themeColor="text1" w:themeTint="A5"/>
+      <w:spacing w:val="15"/>
+    </w:rPr>
+  </w:style>
+  <w:style w:type="character" w:customStyle="1" w:styleId="SubttuloCar">
+    <w:name w:val="Subtítulo Car"/>
+    <w:basedOn w:val="Fuentedeprrafopredeter"/>
+    <w:link w:val="Subttulo"/>
+    <w:uiPriority w:val="11"/>
+    <w:rsid w:val="006B636C"/>
+    <w:rPr>
+      <w:rFonts w:eastAsiaTheme="minorEastAsia"/>
+      <w:color w:val="5A5A5A" w:themeColor="text1" w:themeTint="A5"/>
+      <w:spacing w:val="15"/>
+    </w:rPr>
+  </w:style>
+  <w:style w:type="paragraph" w:styleId="Encabezado">
+    <w:name w:val="header"/>
+    <w:basedOn w:val="Normal"/>
+    <w:link w:val="EncabezadoCar"/>
+    <w:uiPriority w:val="99"/>
+    <w:unhideWhenUsed/>
+    <w:rsid w:val="002054FD"/>
+    <w:pPr>
+      <w:tabs>
+        <w:tab w:val="center" w:pos="4252"/>
+        <w:tab w:val="right" w:pos="8504"/>
+      </w:tabs>
+      <w:spacing w:after="0" w:line="240" w:lineRule="auto"/>
+    </w:pPr>
+  </w:style>
+  <w:style w:type="character" w:customStyle="1" w:styleId="EncabezadoCar">
+    <w:name w:val="Encabezado Car"/>
+    <w:basedOn w:val="Fuentedeprrafopredeter"/>
+    <w:link w:val="Encabezado"/>
+    <w:uiPriority w:val="99"/>
+    <w:rsid w:val="002054FD"/>
+  </w:style>
+  <w:style w:type="paragraph" w:styleId="Piedepgina">
+    <w:name w:val="footer"/>
+    <w:basedOn w:val="Normal"/>
+    <w:link w:val="PiedepginaCar"/>
+    <w:uiPriority w:val="99"/>
+    <w:unhideWhenUsed/>
+    <w:rsid w:val="002054FD"/>
+    <w:pPr>
+      <w:tabs>
+        <w:tab w:val="center" w:pos="4252"/>
+        <w:tab w:val="right" w:pos="8504"/>
+      </w:tabs>
+      <w:spacing w:after="0" w:line="240" w:lineRule="auto"/>
+    </w:pPr>
+  </w:style>
+  <w:style w:type="character" w:customStyle="1" w:styleId="PiedepginaCar">
+    <w:name w:val="Pie de página Car"/>
+    <w:basedOn w:val="Fuentedeprrafopredeter"/>
+    <w:link w:val="Piedepgina"/>
+    <w:uiPriority w:val="99"/>
+    <w:rsid w:val="002054FD"/>
   </w:style>
 </w:styles>
 </file>
@@ -1277,4 +2821,16 @@
     </a:ext>
   </a:extLst>
 </a:theme>
+</file>
+
+<file path=customXml/item1.xml><?xml version="1.0" encoding="utf-8"?>
+<b:Sources xmlns:b="http://schemas.openxmlformats.org/officeDocument/2006/bibliography" xmlns="http://schemas.openxmlformats.org/officeDocument/2006/bibliography" SelectedStyle="\APASixthEditionOfficeOnline.xsl" StyleName="APA" Version="6"/>
+</file>
+
+<file path=customXml/itemProps1.xml><?xml version="1.0" encoding="utf-8"?>
+<ds:datastoreItem xmlns:ds="http://schemas.openxmlformats.org/officeDocument/2006/customXml" ds:itemID="{22AEB5C6-BF81-4770-BD87-D20A602AB2B0}">
+  <ds:schemaRefs>
+    <ds:schemaRef ds:uri="http://schemas.openxmlformats.org/officeDocument/2006/bibliography"/>
+  </ds:schemaRefs>
+</ds:datastoreItem>
 </file>
</xml_diff>